<commit_message>
Baixando para W-11: 2023-05-17.
</commit_message>
<xml_diff>
--- a/testes-B-GPT/Gerando manuscritos acadêmicos com referências utilizando Rmarkdown.docx
+++ b/testes-B-GPT/Gerando manuscritos acadêmicos com referências utilizando Rmarkdown.docx
@@ -100,6 +100,7 @@
     <w:p>
       <w:pPr>
         <w:ind w:left="-993"/>
+        <w:jc w:val="both"/>
       </w:pPr>
       <w:r>
         <w:t>Neste tutorial vamos aprender como construir um fluxo de trabalho reprodutível para manuscritos acadêmicos utilizando </w:t>
@@ -160,6 +161,7 @@
     <w:p>
       <w:pPr>
         <w:ind w:left="-993"/>
+        <w:jc w:val="both"/>
       </w:pPr>
       <w:r>
         <w:t xml:space="preserve">Na grande maioria das vezes o fluxo de trabalho de um projeto de pesquisa é um ciclo de processos que culmina num </w:t>
@@ -176,6 +178,7 @@
     <w:p>
       <w:pPr>
         <w:ind w:left="-993"/>
+        <w:jc w:val="both"/>
       </w:pPr>
       <w:r>
         <w:t>Pensando nisto, o fluxo normal de realizar as análises em algum software estatístico, e ter a necessidade de redigir o manuscrito em um outro software de edição de texto torna o fluxo de trabalho nada prático e extremamente trabalhoso. Uma mínima revisão requer alterações em diversas partes do documento que deverão ser alteradas manualmente, tornando o processo de revisão ainda mais desgastante. E se houvesse uma maneira de combinar os dois processos de maneira que o seu fluxo de trabalho se tornasse uma rotina fácil e automatizada para revisão e produção dos seus manuscritos? Esta é a ideia ao utilizarmos todo o poder do </w:t>
@@ -222,6 +225,7 @@
     <w:p>
       <w:pPr>
         <w:ind w:left="-993"/>
+        <w:jc w:val="both"/>
       </w:pPr>
       <w:r>
         <w:t>O </w:t>
@@ -321,6 +325,7 @@
     <w:p>
       <w:pPr>
         <w:ind w:left="-993"/>
+        <w:jc w:val="both"/>
       </w:pPr>
       <w:r>
         <w:t>Para saber mais sobre o pacote vale a pena consultar o livro </w:t>
@@ -471,6 +476,7 @@
     <w:p>
       <w:pPr>
         <w:ind w:left="-993"/>
+        <w:jc w:val="both"/>
         <w:rPr>
           <w:b/>
         </w:rPr>
@@ -489,6 +495,7 @@
           <w:ilvl w:val="0"/>
           <w:numId w:val="11"/>
         </w:numPr>
+        <w:jc w:val="both"/>
       </w:pPr>
       <w:r>
         <w:t>Como estruturar um arquivo </w:t>
@@ -509,6 +516,7 @@
           <w:ilvl w:val="0"/>
           <w:numId w:val="11"/>
         </w:numPr>
+        <w:jc w:val="both"/>
       </w:pPr>
       <w:r>
         <w:t>Montar um fluxo de trabalho que seja reprodutível</w:t>
@@ -521,6 +529,7 @@
           <w:ilvl w:val="0"/>
           <w:numId w:val="11"/>
         </w:numPr>
+        <w:jc w:val="both"/>
       </w:pPr>
       <w:r>
         <w:t xml:space="preserve">Gerenciar referências bibliográficas em um arquivo </w:t>
@@ -538,6 +547,7 @@
           <w:ilvl w:val="0"/>
           <w:numId w:val="11"/>
         </w:numPr>
+        <w:jc w:val="both"/>
       </w:pPr>
       <w:r>
         <w:t>Como exportar o arquivo final em um formato de sua preferência</w:t>
@@ -559,6 +569,7 @@
     <w:p>
       <w:pPr>
         <w:ind w:left="-993"/>
+        <w:jc w:val="both"/>
       </w:pPr>
       <w:r>
         <w:t>Se você ainda não possui o pacote instalado basta fazer a instalação pela menu </w:t>
@@ -636,6 +647,7 @@
     <w:p>
       <w:pPr>
         <w:ind w:left="-993"/>
+        <w:jc w:val="both"/>
       </w:pPr>
       <w:r>
         <w:t xml:space="preserve">Com o pacote instalado, </w:t>
@@ -834,6 +846,7 @@
     <w:p>
       <w:pPr>
         <w:ind w:left="-993"/>
+        <w:jc w:val="both"/>
       </w:pPr>
       <w:r>
         <w:t>E aqui vemos justamente a ideia por trás do </w:t>
@@ -883,6 +896,7 @@
     <w:p>
       <w:pPr>
         <w:ind w:left="-993"/>
+        <w:jc w:val="both"/>
       </w:pPr>
       <w:r>
         <w:t xml:space="preserve">É o cabeçalho do seu arquivo em </w:t>
@@ -901,11 +915,11 @@
       </w:r>
       <w:proofErr w:type="gramEnd"/>
       <w:r>
-        <w:t xml:space="preserve"> quer o seu arquivo final quando gerado, tenha as características que você deseja. Neste cabeçalho definimos parâmetros como o título do documento, autores, data de criação, </w:t>
+        <w:t xml:space="preserve"> quer o seu arquivo final quando gerado, tenha as características que você deseja. Neste cabeçalho definimos parâmetros como o título do documento, autores, data de criação, opções </w:t>
       </w:r>
       <w:r>
         <w:lastRenderedPageBreak/>
-        <w:t xml:space="preserve">opções de saída e opções de customização conforme veremos mais adiante quando falarmos da bibliografia. No nosso exemplo temos apenas dois parâmetros </w:t>
+        <w:t xml:space="preserve">de saída e opções de customização conforme veremos mais adiante quando falarmos da bibliografia. No nosso exemplo temos apenas dois parâmetros </w:t>
       </w:r>
       <w:proofErr w:type="spellStart"/>
       <w:r>
@@ -983,6 +997,7 @@
     <w:p>
       <w:pPr>
         <w:ind w:left="-993"/>
+        <w:jc w:val="both"/>
       </w:pPr>
       <w:r>
         <w:t xml:space="preserve">Como o arquivo </w:t>
@@ -1081,6 +1096,7 @@
     <w:p>
       <w:pPr>
         <w:ind w:left="-993"/>
+        <w:jc w:val="both"/>
       </w:pPr>
       <w:r>
         <w:t>Ainda assim, cada bloco de código pode ser configurado individualmente, o que nos dá grande flexibilidade quanto ao que incluir nos nossos arquivos finais, e como estes blocos serão interpretados ou não na geração dos nossos documentos.</w:t>
@@ -1114,6 +1130,7 @@
     <w:p>
       <w:pPr>
         <w:ind w:left="-993"/>
+        <w:jc w:val="both"/>
       </w:pPr>
       <w:proofErr w:type="spellStart"/>
       <w:r>
@@ -1326,12 +1343,11 @@
     <w:p>
       <w:pPr>
         <w:ind w:left="-993"/>
-      </w:pPr>
-      <w:proofErr w:type="gramStart"/>
-      <w:r>
-        <w:t>Fácil</w:t>
-      </w:r>
-      <w:proofErr w:type="gramEnd"/>
+        <w:jc w:val="both"/>
+      </w:pPr>
+      <w:r>
+        <w:t>Fácil,</w:t>
+      </w:r>
       <w:r>
         <w:t xml:space="preserve"> não é? Consultando a colinha fica fácil estilizar qualquer documento conforme nossas necessidades. Agora vamos partir ao que interessa e ver como podemos então criar o nosso fluxo de trabalho!</w:t>
       </w:r>
@@ -1347,6 +1363,7 @@
     <w:p>
       <w:pPr>
         <w:ind w:left="-993"/>
+        <w:jc w:val="both"/>
       </w:pPr>
       <w:r>
         <w:t>Para o nosso exemplo vamos utilizar a base de dados dos Pinguins de Palmer, ela está disponível em forma de pacote, para instalar basta rodar o comando </w:t>
@@ -1444,6 +1461,7 @@
     <w:p>
       <w:pPr>
         <w:ind w:left="-993"/>
+        <w:jc w:val="both"/>
       </w:pPr>
       <w:r>
         <w:t>Os dados foram coletados pela </w:t>
@@ -1641,6 +1659,7 @@
     <w:p>
       <w:pPr>
         <w:ind w:left="-993"/>
+        <w:jc w:val="both"/>
       </w:pPr>
       <w:r>
         <w:t>No exemplo vou utilizar outro pacote muito bacana para manipulação de dados, o </w:t>
@@ -4122,6 +4141,7 @@
     <w:p>
       <w:pPr>
         <w:ind w:left="-993"/>
+        <w:jc w:val="both"/>
       </w:pPr>
       <w:r>
         <w:t>Imagine que o nosso objetivo é produzir um relatório sobre os dados coletados neste projeto. Não vamos construir um documento completo, até porque isso é um tutorial, mas o esqueleto que veremos aqui pode ser adaptado para qualquer tipo de manuscrito que você precisar produzir. Mas antes, precisamos falar sobre como vamos gerenciar as nossas referências bibliográficas, já que essa com certeza é uma das partes que mais atormenta qualquer pesquisador na hora de escrever um manuscrito.</w:t>
@@ -4140,7 +4160,7 @@
     </w:p>
     <w:p>
       <w:pPr>
-        <w:ind w:left="360"/>
+        <w:ind w:left="-993"/>
       </w:pPr>
       <w:r>
         <w:t>Dar conta de manter e organizar todas as referências usadas em um manuscrito pode tomar muito tempo, felizmente com o </w:t>
@@ -4156,7 +4176,7 @@
     </w:p>
     <w:p>
       <w:pPr>
-        <w:ind w:left="360"/>
+        <w:ind w:left="-993"/>
       </w:pPr>
       <w:r>
         <w:t xml:space="preserve">No documento </w:t>
@@ -4180,9 +4200,10 @@
     </w:p>
     <w:p>
       <w:pPr>
+        <w:pStyle w:val="PargrafodaLista"/>
         <w:numPr>
           <w:ilvl w:val="0"/>
-          <w:numId w:val="8"/>
+          <w:numId w:val="12"/>
         </w:numPr>
       </w:pPr>
       <w:r>
@@ -4213,6 +4234,7 @@
     </w:p>
     <w:p>
       <w:pPr>
+        <w:ind w:left="-851"/>
         <w:rPr>
           <w:rFonts w:asciiTheme="minorHAnsi" w:hAnsiTheme="minorHAnsi" w:cstheme="minorHAnsi"/>
           <w:sz w:val="20"/>
@@ -4260,6 +4282,7 @@
     </w:p>
     <w:p>
       <w:pPr>
+        <w:ind w:left="-851"/>
         <w:rPr>
           <w:rFonts w:asciiTheme="minorHAnsi" w:hAnsiTheme="minorHAnsi" w:cstheme="minorHAnsi"/>
           <w:sz w:val="20"/>
@@ -4339,6 +4362,7 @@
     </w:p>
     <w:p>
       <w:pPr>
+        <w:ind w:left="-851"/>
         <w:rPr>
           <w:rFonts w:asciiTheme="minorHAnsi" w:hAnsiTheme="minorHAnsi" w:cstheme="minorHAnsi"/>
           <w:sz w:val="20"/>
@@ -4378,6 +4402,7 @@
     </w:p>
     <w:p>
       <w:pPr>
+        <w:ind w:left="-851"/>
         <w:rPr>
           <w:rFonts w:asciiTheme="minorHAnsi" w:hAnsiTheme="minorHAnsi" w:cstheme="minorHAnsi"/>
           <w:sz w:val="20"/>
@@ -4417,6 +4442,7 @@
     </w:p>
     <w:p>
       <w:pPr>
+        <w:ind w:left="-851"/>
         <w:rPr>
           <w:rFonts w:asciiTheme="minorHAnsi" w:hAnsiTheme="minorHAnsi" w:cstheme="minorHAnsi"/>
           <w:sz w:val="20"/>
@@ -4456,6 +4482,7 @@
     </w:p>
     <w:p>
       <w:pPr>
+        <w:ind w:left="-851"/>
         <w:rPr>
           <w:rFonts w:asciiTheme="minorHAnsi" w:hAnsiTheme="minorHAnsi" w:cstheme="minorHAnsi"/>
           <w:sz w:val="20"/>
@@ -4481,15 +4508,19 @@
       </w:r>
     </w:p>
     <w:p>
+      <w:pPr>
+        <w:ind w:left="-993"/>
+      </w:pPr>
       <w:r>
         <w:t>Como vocês podem ver, nada demais. Apenas um arquivo de texto estruturado com todas as informações da obra citada. As informações podem variar um pouco a depender da fonte de dados, mas basicamente temos neste arquivo:</w:t>
       </w:r>
     </w:p>
     <w:p>
       <w:pPr>
+        <w:pStyle w:val="PargrafodaLista"/>
         <w:numPr>
           <w:ilvl w:val="0"/>
-          <w:numId w:val="9"/>
+          <w:numId w:val="12"/>
         </w:numPr>
       </w:pPr>
       <w:r>
@@ -4506,9 +4537,10 @@
     </w:p>
     <w:p>
       <w:pPr>
+        <w:pStyle w:val="PargrafodaLista"/>
         <w:numPr>
           <w:ilvl w:val="0"/>
-          <w:numId w:val="9"/>
+          <w:numId w:val="12"/>
         </w:numPr>
       </w:pPr>
       <w:r>
@@ -4566,11 +4598,7 @@
         <w:t>duas aspas</w:t>
       </w:r>
       <w:r>
-        <w:t xml:space="preserve"> ao rodapé do resultado, clicando neste ícone você tem acesso a como referenciar esta obra em diversas opções de normas, ABNT </w:t>
-      </w:r>
-      <w:r>
-        <w:lastRenderedPageBreak/>
-        <w:t xml:space="preserve">inclusive, embora seja apresentada como NBR. Nesta nova janela que abrir, no rodapé estará o link para acesso ao </w:t>
+        <w:t xml:space="preserve"> ao rodapé do resultado, clicando neste ícone você tem acesso a como referenciar esta obra em diversas opções de normas, ABNT inclusive, embora seja apresentada como NBR. Nesta nova janela que abrir, no rodapé estará o link para acesso ao </w:t>
       </w:r>
       <w:proofErr w:type="spellStart"/>
       <w:r>
@@ -4587,6 +4615,7 @@
         <w:jc w:val="center"/>
       </w:pPr>
       <w:r>
+        <w:lastRenderedPageBreak/>
         <w:drawing>
           <wp:inline distT="0" distB="0" distL="0" distR="0" wp14:anchorId="49636C83" wp14:editId="5E9DEA0A">
             <wp:extent cx="4854474" cy="3078001"/>
@@ -5348,8 +5377,99 @@
           <w:szCs w:val="20"/>
           <w:lang w:val="en-US"/>
         </w:rPr>
+        <w:t xml:space="preserve">      author</w:t>
+      </w:r>
+      <w:proofErr w:type="gramStart"/>
+      <w:r>
+        <w:rPr>
+          <w:rFonts w:asciiTheme="minorHAnsi" w:hAnsiTheme="minorHAnsi" w:cstheme="minorHAnsi"/>
+          <w:sz w:val="20"/>
+          <w:szCs w:val="20"/>
+          <w:lang w:val="en-US"/>
+        </w:rPr>
+        <w:t>={</w:t>
+      </w:r>
+      <w:proofErr w:type="gramEnd"/>
+      <w:r>
+        <w:rPr>
+          <w:rFonts w:asciiTheme="minorHAnsi" w:hAnsiTheme="minorHAnsi" w:cstheme="minorHAnsi"/>
+          <w:sz w:val="20"/>
+          <w:szCs w:val="20"/>
+          <w:lang w:val="en-US"/>
+        </w:rPr>
+        <w:t>Gorman, Kristen B and Williams, Tony D and Fraser, William R},</w:t>
+      </w:r>
+    </w:p>
+    <w:p>
+      <w:pPr>
+        <w:ind w:left="-851"/>
+        <w:rPr>
+          <w:rFonts w:asciiTheme="minorHAnsi" w:hAnsiTheme="minorHAnsi" w:cstheme="minorHAnsi"/>
+          <w:sz w:val="20"/>
+          <w:szCs w:val="20"/>
+          <w:lang w:val="en-US"/>
+        </w:rPr>
+      </w:pPr>
+      <w:r>
+        <w:rPr>
+          <w:rFonts w:asciiTheme="minorHAnsi" w:hAnsiTheme="minorHAnsi" w:cstheme="minorHAnsi"/>
+          <w:sz w:val="20"/>
+          <w:szCs w:val="20"/>
+          <w:lang w:val="en-US"/>
+        </w:rPr>
+        <w:t xml:space="preserve">      journal</w:t>
+      </w:r>
+      <w:proofErr w:type="gramStart"/>
+      <w:r>
+        <w:rPr>
+          <w:rFonts w:asciiTheme="minorHAnsi" w:hAnsiTheme="minorHAnsi" w:cstheme="minorHAnsi"/>
+          <w:sz w:val="20"/>
+          <w:szCs w:val="20"/>
+          <w:lang w:val="en-US"/>
+        </w:rPr>
+        <w:t>={</w:t>
+      </w:r>
+      <w:proofErr w:type="spellStart"/>
+      <w:proofErr w:type="gramEnd"/>
+      <w:r>
+        <w:rPr>
+          <w:rFonts w:asciiTheme="minorHAnsi" w:hAnsiTheme="minorHAnsi" w:cstheme="minorHAnsi"/>
+          <w:sz w:val="20"/>
+          <w:szCs w:val="20"/>
+          <w:lang w:val="en-US"/>
+        </w:rPr>
+        <w:t>PloS</w:t>
+      </w:r>
+      <w:proofErr w:type="spellEnd"/>
+      <w:r>
+        <w:rPr>
+          <w:rFonts w:asciiTheme="minorHAnsi" w:hAnsiTheme="minorHAnsi" w:cstheme="minorHAnsi"/>
+          <w:sz w:val="20"/>
+          <w:szCs w:val="20"/>
+          <w:lang w:val="en-US"/>
+        </w:rPr>
+        <w:t xml:space="preserve"> one},</w:t>
+      </w:r>
+    </w:p>
+    <w:p>
+      <w:pPr>
+        <w:ind w:left="-851"/>
+        <w:rPr>
+          <w:rFonts w:asciiTheme="minorHAnsi" w:hAnsiTheme="minorHAnsi" w:cstheme="minorHAnsi"/>
+          <w:sz w:val="20"/>
+          <w:szCs w:val="20"/>
+          <w:lang w:val="en-US"/>
+        </w:rPr>
+      </w:pPr>
+      <w:r>
+        <w:rPr>
+          <w:rFonts w:asciiTheme="minorHAnsi" w:hAnsiTheme="minorHAnsi" w:cstheme="minorHAnsi"/>
+          <w:sz w:val="20"/>
+          <w:szCs w:val="20"/>
+          <w:lang w:val="en-US"/>
+        </w:rPr>
         <w:lastRenderedPageBreak/>
-        <w:t xml:space="preserve">      author</w:t>
+        <w:t xml:space="preserve">      volume</w:t>
       </w:r>
       <w:proofErr w:type="gramStart"/>
       <w:r>
@@ -5369,7 +5489,7 @@
           <w:szCs w:val="20"/>
           <w:lang w:val="en-US"/>
         </w:rPr>
-        <w:t>Gorman, Kristen B and Williams, Tony D and Fraser, William R},</w:t>
+        <w:t>9},</w:t>
       </w:r>
     </w:p>
     <w:p>
@@ -5389,7 +5509,7 @@
           <w:szCs w:val="20"/>
           <w:lang w:val="en-US"/>
         </w:rPr>
-        <w:t xml:space="preserve">      journal</w:t>
+        <w:t xml:space="preserve">      number</w:t>
       </w:r>
       <w:proofErr w:type="gramStart"/>
       <w:r>
@@ -5401,7 +5521,6 @@
         </w:rPr>
         <w:t>={</w:t>
       </w:r>
-      <w:proofErr w:type="spellStart"/>
       <w:proofErr w:type="gramEnd"/>
       <w:r>
         <w:rPr>
@@ -5410,17 +5529,7 @@
           <w:szCs w:val="20"/>
           <w:lang w:val="en-US"/>
         </w:rPr>
-        <w:t>PloS</w:t>
-      </w:r>
-      <w:proofErr w:type="spellEnd"/>
-      <w:r>
-        <w:rPr>
-          <w:rFonts w:asciiTheme="minorHAnsi" w:hAnsiTheme="minorHAnsi" w:cstheme="minorHAnsi"/>
-          <w:sz w:val="20"/>
-          <w:szCs w:val="20"/>
-          <w:lang w:val="en-US"/>
-        </w:rPr>
-        <w:t xml:space="preserve"> one},</w:t>
+        <w:t>3},</w:t>
       </w:r>
     </w:p>
     <w:p>
@@ -5440,7 +5549,27 @@
           <w:szCs w:val="20"/>
           <w:lang w:val="en-US"/>
         </w:rPr>
-        <w:t xml:space="preserve">      volume</w:t>
+        <w:t xml:space="preserve">      pages={e90081},</w:t>
+      </w:r>
+    </w:p>
+    <w:p>
+      <w:pPr>
+        <w:ind w:left="-851"/>
+        <w:rPr>
+          <w:rFonts w:asciiTheme="minorHAnsi" w:hAnsiTheme="minorHAnsi" w:cstheme="minorHAnsi"/>
+          <w:sz w:val="20"/>
+          <w:szCs w:val="20"/>
+          <w:lang w:val="en-US"/>
+        </w:rPr>
+      </w:pPr>
+      <w:r>
+        <w:rPr>
+          <w:rFonts w:asciiTheme="minorHAnsi" w:hAnsiTheme="minorHAnsi" w:cstheme="minorHAnsi"/>
+          <w:sz w:val="20"/>
+          <w:szCs w:val="20"/>
+          <w:lang w:val="en-US"/>
+        </w:rPr>
+        <w:t xml:space="preserve">      year</w:t>
       </w:r>
       <w:proofErr w:type="gramStart"/>
       <w:r>
@@ -5460,7 +5589,7 @@
           <w:szCs w:val="20"/>
           <w:lang w:val="en-US"/>
         </w:rPr>
-        <w:t>9},</w:t>
+        <w:t>2014},</w:t>
       </w:r>
     </w:p>
     <w:p>
@@ -5480,7 +5609,7 @@
           <w:szCs w:val="20"/>
           <w:lang w:val="en-US"/>
         </w:rPr>
-        <w:t xml:space="preserve">      number</w:t>
+        <w:t xml:space="preserve">      publisher</w:t>
       </w:r>
       <w:proofErr w:type="gramStart"/>
       <w:r>
@@ -5500,7 +5629,7 @@
           <w:szCs w:val="20"/>
           <w:lang w:val="en-US"/>
         </w:rPr>
-        <w:t>3},</w:t>
+        <w:t>Public Library of Science San Francisco, USA}</w:t>
       </w:r>
     </w:p>
     <w:p>
@@ -5510,106 +5639,6 @@
           <w:rFonts w:asciiTheme="minorHAnsi" w:hAnsiTheme="minorHAnsi" w:cstheme="minorHAnsi"/>
           <w:sz w:val="20"/>
           <w:szCs w:val="20"/>
-          <w:lang w:val="en-US"/>
-        </w:rPr>
-      </w:pPr>
-      <w:r>
-        <w:rPr>
-          <w:rFonts w:asciiTheme="minorHAnsi" w:hAnsiTheme="minorHAnsi" w:cstheme="minorHAnsi"/>
-          <w:sz w:val="20"/>
-          <w:szCs w:val="20"/>
-          <w:lang w:val="en-US"/>
-        </w:rPr>
-        <w:t xml:space="preserve">      pages={e90081},</w:t>
-      </w:r>
-    </w:p>
-    <w:p>
-      <w:pPr>
-        <w:ind w:left="-851"/>
-        <w:rPr>
-          <w:rFonts w:asciiTheme="minorHAnsi" w:hAnsiTheme="minorHAnsi" w:cstheme="minorHAnsi"/>
-          <w:sz w:val="20"/>
-          <w:szCs w:val="20"/>
-          <w:lang w:val="en-US"/>
-        </w:rPr>
-      </w:pPr>
-      <w:r>
-        <w:rPr>
-          <w:rFonts w:asciiTheme="minorHAnsi" w:hAnsiTheme="minorHAnsi" w:cstheme="minorHAnsi"/>
-          <w:sz w:val="20"/>
-          <w:szCs w:val="20"/>
-          <w:lang w:val="en-US"/>
-        </w:rPr>
-        <w:t xml:space="preserve">      year</w:t>
-      </w:r>
-      <w:proofErr w:type="gramStart"/>
-      <w:r>
-        <w:rPr>
-          <w:rFonts w:asciiTheme="minorHAnsi" w:hAnsiTheme="minorHAnsi" w:cstheme="minorHAnsi"/>
-          <w:sz w:val="20"/>
-          <w:szCs w:val="20"/>
-          <w:lang w:val="en-US"/>
-        </w:rPr>
-        <w:t>={</w:t>
-      </w:r>
-      <w:proofErr w:type="gramEnd"/>
-      <w:r>
-        <w:rPr>
-          <w:rFonts w:asciiTheme="minorHAnsi" w:hAnsiTheme="minorHAnsi" w:cstheme="minorHAnsi"/>
-          <w:sz w:val="20"/>
-          <w:szCs w:val="20"/>
-          <w:lang w:val="en-US"/>
-        </w:rPr>
-        <w:t>2014},</w:t>
-      </w:r>
-    </w:p>
-    <w:p>
-      <w:pPr>
-        <w:ind w:left="-851"/>
-        <w:rPr>
-          <w:rFonts w:asciiTheme="minorHAnsi" w:hAnsiTheme="minorHAnsi" w:cstheme="minorHAnsi"/>
-          <w:sz w:val="20"/>
-          <w:szCs w:val="20"/>
-          <w:lang w:val="en-US"/>
-        </w:rPr>
-      </w:pPr>
-      <w:r>
-        <w:rPr>
-          <w:rFonts w:asciiTheme="minorHAnsi" w:hAnsiTheme="minorHAnsi" w:cstheme="minorHAnsi"/>
-          <w:sz w:val="20"/>
-          <w:szCs w:val="20"/>
-          <w:lang w:val="en-US"/>
-        </w:rPr>
-        <w:t xml:space="preserve">      publisher</w:t>
-      </w:r>
-      <w:proofErr w:type="gramStart"/>
-      <w:r>
-        <w:rPr>
-          <w:rFonts w:asciiTheme="minorHAnsi" w:hAnsiTheme="minorHAnsi" w:cstheme="minorHAnsi"/>
-          <w:sz w:val="20"/>
-          <w:szCs w:val="20"/>
-          <w:lang w:val="en-US"/>
-        </w:rPr>
-        <w:t>={</w:t>
-      </w:r>
-      <w:proofErr w:type="gramEnd"/>
-      <w:r>
-        <w:rPr>
-          <w:rFonts w:asciiTheme="minorHAnsi" w:hAnsiTheme="minorHAnsi" w:cstheme="minorHAnsi"/>
-          <w:sz w:val="20"/>
-          <w:szCs w:val="20"/>
-          <w:lang w:val="en-US"/>
-        </w:rPr>
-        <w:t>Public Library of Science San Francisco, USA}</w:t>
-      </w:r>
-    </w:p>
-    <w:p>
-      <w:pPr>
-        <w:ind w:left="-851"/>
-        <w:rPr>
-          <w:rFonts w:asciiTheme="minorHAnsi" w:hAnsiTheme="minorHAnsi" w:cstheme="minorHAnsi"/>
-          <w:sz w:val="20"/>
-          <w:szCs w:val="20"/>
         </w:rPr>
       </w:pPr>
       <w:r>
@@ -5632,11 +5661,7 @@
     </w:p>
     <w:p>
       <w:pPr>
-        <w:numPr>
-          <w:ilvl w:val="0"/>
-          <w:numId w:val="10"/>
-        </w:numPr>
-        <w:ind w:left="-993" w:firstLine="0"/>
+        <w:ind w:left="-993"/>
       </w:pPr>
       <w:r>
         <w:rPr>
@@ -6046,11 +6071,11 @@
       </w:r>
       <w:proofErr w:type="spellEnd"/>
       <w:r>
-        <w:t xml:space="preserve"> quantas vezes forem necessárias e gerar o nosso arquivo final nos padrões que </w:t>
+        <w:t xml:space="preserve"> quantas vezes forem necessárias e gerar o nosso arquivo final nos padrões que desejamos, sem a necessidade de ficar copiando e colando entre programas. Vou tentar dar um exemplo claro. Imagine que no nosso trabalho precisemos montar uma tabela com dados descritivos de algumas características dos Pinguins que mencionamos antes, bem como plotar um </w:t>
       </w:r>
       <w:r>
         <w:lastRenderedPageBreak/>
-        <w:t>desejamos, sem a necessidade de ficar copiando e colando entre programas. Vou tentar dar um exemplo claro. Imagine que no nosso trabalho precisemos montar uma tabela com dados descritivos de algumas características dos Pinguins que mencionamos antes, bem como plotar um gráfico simples de dispersão entre duas variáveis mostrando como essas se comportam entre as três espécies. Vamos lá!</w:t>
+        <w:t>gráfico simples de dispersão entre duas variáveis mostrando como essas se comportam entre as três espécies. Vamos lá!</w:t>
       </w:r>
     </w:p>
     <w:p>
@@ -7272,6 +7297,9 @@
       </w:tr>
     </w:tbl>
     <w:p>
+      <w:pPr>
+        <w:ind w:left="-993"/>
+      </w:pPr>
       <w:r>
         <w:t>E agora vamos montar um simples gráfico de dispersão entre as variáveis </w:t>
       </w:r>
@@ -10056,6 +10084,119 @@
       </w:rPr>
     </w:lvl>
   </w:abstractNum>
+  <w:abstractNum w:abstractNumId="11" w15:restartNumberingAfterBreak="0">
+    <w:nsid w:val="7EE97CF8"/>
+    <w:multiLevelType w:val="hybridMultilevel"/>
+    <w:tmpl w:val="C67E58CC"/>
+    <w:lvl w:ilvl="0" w:tplc="04160001">
+      <w:start w:val="1"/>
+      <w:numFmt w:val="bullet"/>
+      <w:lvlText w:val=""/>
+      <w:lvlJc w:val="left"/>
+      <w:pPr>
+        <w:ind w:left="-273" w:hanging="360"/>
+      </w:pPr>
+      <w:rPr>
+        <w:rFonts w:ascii="Symbol" w:hAnsi="Symbol" w:hint="default"/>
+      </w:rPr>
+    </w:lvl>
+    <w:lvl w:ilvl="1" w:tplc="04160003" w:tentative="1">
+      <w:start w:val="1"/>
+      <w:numFmt w:val="bullet"/>
+      <w:lvlText w:val="o"/>
+      <w:lvlJc w:val="left"/>
+      <w:pPr>
+        <w:ind w:left="447" w:hanging="360"/>
+      </w:pPr>
+      <w:rPr>
+        <w:rFonts w:ascii="Courier New" w:hAnsi="Courier New" w:cs="Courier New" w:hint="default"/>
+      </w:rPr>
+    </w:lvl>
+    <w:lvl w:ilvl="2" w:tplc="04160005" w:tentative="1">
+      <w:start w:val="1"/>
+      <w:numFmt w:val="bullet"/>
+      <w:lvlText w:val=""/>
+      <w:lvlJc w:val="left"/>
+      <w:pPr>
+        <w:ind w:left="1167" w:hanging="360"/>
+      </w:pPr>
+      <w:rPr>
+        <w:rFonts w:ascii="Wingdings" w:hAnsi="Wingdings" w:hint="default"/>
+      </w:rPr>
+    </w:lvl>
+    <w:lvl w:ilvl="3" w:tplc="04160001" w:tentative="1">
+      <w:start w:val="1"/>
+      <w:numFmt w:val="bullet"/>
+      <w:lvlText w:val=""/>
+      <w:lvlJc w:val="left"/>
+      <w:pPr>
+        <w:ind w:left="1887" w:hanging="360"/>
+      </w:pPr>
+      <w:rPr>
+        <w:rFonts w:ascii="Symbol" w:hAnsi="Symbol" w:hint="default"/>
+      </w:rPr>
+    </w:lvl>
+    <w:lvl w:ilvl="4" w:tplc="04160003" w:tentative="1">
+      <w:start w:val="1"/>
+      <w:numFmt w:val="bullet"/>
+      <w:lvlText w:val="o"/>
+      <w:lvlJc w:val="left"/>
+      <w:pPr>
+        <w:ind w:left="2607" w:hanging="360"/>
+      </w:pPr>
+      <w:rPr>
+        <w:rFonts w:ascii="Courier New" w:hAnsi="Courier New" w:cs="Courier New" w:hint="default"/>
+      </w:rPr>
+    </w:lvl>
+    <w:lvl w:ilvl="5" w:tplc="04160005" w:tentative="1">
+      <w:start w:val="1"/>
+      <w:numFmt w:val="bullet"/>
+      <w:lvlText w:val=""/>
+      <w:lvlJc w:val="left"/>
+      <w:pPr>
+        <w:ind w:left="3327" w:hanging="360"/>
+      </w:pPr>
+      <w:rPr>
+        <w:rFonts w:ascii="Wingdings" w:hAnsi="Wingdings" w:hint="default"/>
+      </w:rPr>
+    </w:lvl>
+    <w:lvl w:ilvl="6" w:tplc="04160001" w:tentative="1">
+      <w:start w:val="1"/>
+      <w:numFmt w:val="bullet"/>
+      <w:lvlText w:val=""/>
+      <w:lvlJc w:val="left"/>
+      <w:pPr>
+        <w:ind w:left="4047" w:hanging="360"/>
+      </w:pPr>
+      <w:rPr>
+        <w:rFonts w:ascii="Symbol" w:hAnsi="Symbol" w:hint="default"/>
+      </w:rPr>
+    </w:lvl>
+    <w:lvl w:ilvl="7" w:tplc="04160003" w:tentative="1">
+      <w:start w:val="1"/>
+      <w:numFmt w:val="bullet"/>
+      <w:lvlText w:val="o"/>
+      <w:lvlJc w:val="left"/>
+      <w:pPr>
+        <w:ind w:left="4767" w:hanging="360"/>
+      </w:pPr>
+      <w:rPr>
+        <w:rFonts w:ascii="Courier New" w:hAnsi="Courier New" w:cs="Courier New" w:hint="default"/>
+      </w:rPr>
+    </w:lvl>
+    <w:lvl w:ilvl="8" w:tplc="04160005" w:tentative="1">
+      <w:start w:val="1"/>
+      <w:numFmt w:val="bullet"/>
+      <w:lvlText w:val=""/>
+      <w:lvlJc w:val="left"/>
+      <w:pPr>
+        <w:ind w:left="5487" w:hanging="360"/>
+      </w:pPr>
+      <w:rPr>
+        <w:rFonts w:ascii="Wingdings" w:hAnsi="Wingdings" w:hint="default"/>
+      </w:rPr>
+    </w:lvl>
+  </w:abstractNum>
   <w:num w:numId="1" w16cid:durableId="11996756">
     <w:abstractNumId w:val="5"/>
   </w:num>
@@ -10088,6 +10229,9 @@
   </w:num>
   <w:num w:numId="11" w16cid:durableId="522590680">
     <w:abstractNumId w:val="4"/>
+  </w:num>
+  <w:num w:numId="12" w16cid:durableId="495077380">
+    <w:abstractNumId w:val="11"/>
   </w:num>
 </w:numbering>
 </file>

</xml_diff>